<commit_message>
Final speatch and small thesis change
</commit_message>
<xml_diff>
--- a/pdf_and_presentation/presentation_text.docx
+++ b/pdf_and_presentation/presentation_text.docx
@@ -1,6 +1,6 @@
 
 <file path=word/document.xml><?xml version="1.0" encoding="utf-8"?>
-<w:document xmlns:wpc="http://schemas.microsoft.com/office/word/2010/wordprocessingCanvas" xmlns:cx="http://schemas.microsoft.com/office/drawing/2014/chartex" xmlns:cx1="http://schemas.microsoft.com/office/drawing/2015/9/8/chartex" xmlns:mc="http://schemas.openxmlformats.org/markup-compatibility/2006" xmlns:o="urn:schemas-microsoft-com:office:office" xmlns:r="http://schemas.openxmlformats.org/officeDocument/2006/relationships" xmlns:m="http://schemas.openxmlformats.org/officeDocument/2006/math" xmlns:v="urn:schemas-microsoft-com:vml" xmlns:wp14="http://schemas.microsoft.com/office/word/2010/wordprocessingDrawing" xmlns:wp="http://schemas.openxmlformats.org/drawingml/2006/wordprocessingDrawing" xmlns:w10="urn:schemas-microsoft-com:office:word" xmlns:w="http://schemas.openxmlformats.org/wordprocessingml/2006/main" xmlns:w14="http://schemas.microsoft.com/office/word/2010/wordml" xmlns:w15="http://schemas.microsoft.com/office/word/2012/wordml" xmlns:w16se="http://schemas.microsoft.com/office/word/2015/wordml/symex" xmlns:wpg="http://schemas.microsoft.com/office/word/2010/wordprocessingGroup" xmlns:wpi="http://schemas.microsoft.com/office/word/2010/wordprocessingInk" xmlns:wne="http://schemas.microsoft.com/office/word/2006/wordml" xmlns:wps="http://schemas.microsoft.com/office/word/2010/wordprocessingShape" mc:Ignorable="w14 w15 w16se wp14">
+<w:document xmlns:wpc="http://schemas.microsoft.com/office/word/2010/wordprocessingCanvas" xmlns:mc="http://schemas.openxmlformats.org/markup-compatibility/2006" xmlns:o="urn:schemas-microsoft-com:office:office" xmlns:r="http://schemas.openxmlformats.org/officeDocument/2006/relationships" xmlns:m="http://schemas.openxmlformats.org/officeDocument/2006/math" xmlns:v="urn:schemas-microsoft-com:vml" xmlns:wp14="http://schemas.microsoft.com/office/word/2010/wordprocessingDrawing" xmlns:wp="http://schemas.openxmlformats.org/drawingml/2006/wordprocessingDrawing" xmlns:w10="urn:schemas-microsoft-com:office:word" xmlns:w="http://schemas.openxmlformats.org/wordprocessingml/2006/main" xmlns:w14="http://schemas.microsoft.com/office/word/2010/wordml" xmlns:w15="http://schemas.microsoft.com/office/word/2012/wordml" xmlns:wpg="http://schemas.microsoft.com/office/word/2010/wordprocessingGroup" xmlns:wpi="http://schemas.microsoft.com/office/word/2010/wordprocessingInk" xmlns:wne="http://schemas.microsoft.com/office/word/2006/wordml" xmlns:wps="http://schemas.microsoft.com/office/word/2010/wordprocessingShape" mc:Ignorable="w14 w15 wp14">
   <w:body>
     <w:p>
       <w:pPr>
@@ -132,19 +132,10 @@
         </w:rPr>
       </w:pPr>
       <w:r>
-        <w:t>Η ιδέα για την εν λόγω διπλωματική προέκυψε</w:t>
-      </w:r>
-      <w:r>
-        <w:t xml:space="preserve"> από ένα προβλημα που παρατήρησα καθημερινά στην δουλειά μου . Εργάζομαι </w:t>
-      </w:r>
-      <w:r>
-        <w:t>σ</w:t>
-      </w:r>
-      <w:r>
-        <w:t>τη BK Telematics</w:t>
-      </w:r>
-      <w:r>
-        <w:t xml:space="preserve"> </w:t>
+        <w:t xml:space="preserve">Η ιδέα για την εν λόγω διπλωματική προέκυψε από ένα προβλημα που παρατήρησα καθημερινά στην δουλειά μου . Εργάζομαι </w:t>
+      </w:r>
+      <w:r>
+        <w:t xml:space="preserve">στη BK Telematics </w:t>
       </w:r>
       <w:r>
         <w:t>σε μια εταιρεια η</w:t>
@@ -256,7 +247,7 @@
           <w:lang w:eastAsia="el-GR"/>
         </w:rPr>
         <w:pict>
-          <v:rect id="_x0000_i1040" style="width:0;height:1.5pt" o:hralign="center" o:hrstd="t" o:hr="t" fillcolor="#a0a0a0" stroked="f"/>
+          <v:rect id="_x0000_i1026" style="width:0;height:1.5pt" o:hralign="center" o:hrstd="t" o:hr="t" fillcolor="#a0a0a0" stroked="f"/>
         </w:pict>
       </w:r>
     </w:p>
@@ -340,10 +331,7 @@
         <w:t xml:space="preserve"> Channel Sounding, το οποίο εκμεταλλεύεται IQ-based μετρήσεις ώστε είτε μέσω </w:t>
       </w:r>
       <w:r>
-        <w:t>Channel Impulse Response</w:t>
-      </w:r>
-      <w:r>
-        <w:t xml:space="preserve"> </w:t>
+        <w:t xml:space="preserve">Channel Impulse Response </w:t>
       </w:r>
       <w:r>
         <w:t xml:space="preserve">reconstruction </w:t>
@@ -590,14 +578,8 @@
     <w:p>
       <w:pPr>
         <w:pStyle w:val="Web"/>
-        <w:rPr>
-          <w:lang w:val="en-US"/>
-        </w:rPr>
-      </w:pPr>
-      <w:r>
-        <w:rPr>
-          <w:lang w:val="en-US"/>
-        </w:rPr>
+      </w:pPr>
+      <w:r>
         <w:t>((</w:t>
       </w:r>
     </w:p>
@@ -690,19 +672,85 @@
           <w:bCs/>
           <w:sz w:val="27"/>
           <w:szCs w:val="27"/>
-          <w:lang w:val="en-US" w:eastAsia="el-GR"/>
-        </w:rPr>
-      </w:pPr>
-      <w:r>
-        <w:rPr>
-          <w:rFonts w:ascii="Times New Roman" w:eastAsia="Times New Roman" w:hAnsi="Times New Roman" w:cs="Times New Roman"/>
-          <w:b/>
-          <w:bCs/>
-          <w:sz w:val="27"/>
-          <w:szCs w:val="27"/>
-          <w:lang w:val="en-US" w:eastAsia="el-GR"/>
-        </w:rPr>
-        <w:t>Slide 5 — Phase Based Ranging</w:t>
+          <w:lang w:eastAsia="el-GR"/>
+        </w:rPr>
+      </w:pPr>
+      <w:r>
+        <w:rPr>
+          <w:rFonts w:ascii="Times New Roman" w:eastAsia="Times New Roman" w:hAnsi="Times New Roman" w:cs="Times New Roman"/>
+          <w:b/>
+          <w:bCs/>
+          <w:sz w:val="27"/>
+          <w:szCs w:val="27"/>
+          <w:lang w:val="en-US" w:eastAsia="el-GR"/>
+        </w:rPr>
+        <w:t>Slide</w:t>
+      </w:r>
+      <w:r>
+        <w:rPr>
+          <w:rFonts w:ascii="Times New Roman" w:eastAsia="Times New Roman" w:hAnsi="Times New Roman" w:cs="Times New Roman"/>
+          <w:b/>
+          <w:bCs/>
+          <w:sz w:val="27"/>
+          <w:szCs w:val="27"/>
+          <w:lang w:eastAsia="el-GR"/>
+        </w:rPr>
+        <w:t xml:space="preserve"> 5 — </w:t>
+      </w:r>
+      <w:r>
+        <w:rPr>
+          <w:rFonts w:ascii="Times New Roman" w:eastAsia="Times New Roman" w:hAnsi="Times New Roman" w:cs="Times New Roman"/>
+          <w:b/>
+          <w:bCs/>
+          <w:sz w:val="27"/>
+          <w:szCs w:val="27"/>
+          <w:lang w:val="en-US" w:eastAsia="el-GR"/>
+        </w:rPr>
+        <w:t>Phase</w:t>
+      </w:r>
+      <w:r>
+        <w:rPr>
+          <w:rFonts w:ascii="Times New Roman" w:eastAsia="Times New Roman" w:hAnsi="Times New Roman" w:cs="Times New Roman"/>
+          <w:b/>
+          <w:bCs/>
+          <w:sz w:val="27"/>
+          <w:szCs w:val="27"/>
+          <w:lang w:eastAsia="el-GR"/>
+        </w:rPr>
+        <w:t xml:space="preserve"> </w:t>
+      </w:r>
+      <w:r>
+        <w:rPr>
+          <w:rFonts w:ascii="Times New Roman" w:eastAsia="Times New Roman" w:hAnsi="Times New Roman" w:cs="Times New Roman"/>
+          <w:b/>
+          <w:bCs/>
+          <w:sz w:val="27"/>
+          <w:szCs w:val="27"/>
+          <w:lang w:val="en-US" w:eastAsia="el-GR"/>
+        </w:rPr>
+        <w:t>Based</w:t>
+      </w:r>
+      <w:r>
+        <w:rPr>
+          <w:rFonts w:ascii="Times New Roman" w:eastAsia="Times New Roman" w:hAnsi="Times New Roman" w:cs="Times New Roman"/>
+          <w:b/>
+          <w:bCs/>
+          <w:sz w:val="27"/>
+          <w:szCs w:val="27"/>
+          <w:lang w:eastAsia="el-GR"/>
+        </w:rPr>
+        <w:t xml:space="preserve"> </w:t>
+      </w:r>
+      <w:r>
+        <w:rPr>
+          <w:rFonts w:ascii="Times New Roman" w:eastAsia="Times New Roman" w:hAnsi="Times New Roman" w:cs="Times New Roman"/>
+          <w:b/>
+          <w:bCs/>
+          <w:sz w:val="27"/>
+          <w:szCs w:val="27"/>
+          <w:lang w:val="en-US" w:eastAsia="el-GR"/>
+        </w:rPr>
+        <w:t>Ranging</w:t>
       </w:r>
     </w:p>
     <w:p>
@@ -1040,13 +1088,7 @@
         <w:t xml:space="preserve">αμφιβολια στον υπολογισμο της αποστασης </w:t>
       </w:r>
       <w:r>
-        <w:t xml:space="preserve"> γιατί πολλές διαφορετικές πραγματικές αποστάσεις δίνουν την ίδια τυλιγμένη φάση. Για να αρθεί αυτό το </w:t>
-      </w:r>
-      <w:r>
-        <w:t xml:space="preserve">προβλημα </w:t>
-      </w:r>
-      <w:r>
-        <w:t xml:space="preserve"> αξιοποιείται </w:t>
+        <w:t xml:space="preserve"> γιατί πολλές διαφορετικές πραγματικές αποστάσεις δίνουν την ίδια τυλιγμένη φάση. Για να αρθεί αυτό το προβλημα  αξιοποιείται </w:t>
       </w:r>
       <w:r>
         <w:rPr>
@@ -1055,13 +1097,7 @@
         <w:t>multifrequency fitting</w:t>
       </w:r>
       <w:r>
-        <w:t xml:space="preserve">: μετράμε </w:t>
-      </w:r>
-      <w:r>
-        <w:t xml:space="preserve"> δηαλδη </w:t>
-      </w:r>
-      <w:r>
-        <w:t>τη φάση σε πολλαπλές συχνότητες και αναζητούμε τη γραμμική κλίση που εξηγεί με συνέπεια όλα τα wrapped δείγματα ταυτοχρόνως. Στην πράξη αυτό σημαίνει ότι εξετάζουμε όλες τις δυνατές “ξετυλιγμένες” εκδοχές (phase unwrapping hypotheses) για κάθε συχνότητα και βρίσκουμε εκείνη τη συνεπή λύση της μορφής</w:t>
+        <w:t>: μετράμε  δηαλδη τη φάση σε πολλαπλές συχνότητες και αναζητούμε τη γραμμική κλίση που εξηγεί με συνέπεια όλα τα wrapped δείγματα ταυτοχρόνως. Στην πράξη αυτό σημαίνει ότι εξετάζουμε όλες τις δυνατές “ξετυλιγμένες” εκδοχές (phase unwrapping hypotheses) για κάθε συχνότητα και βρίσκουμε εκείνη τη συνεπή λύση της μορφής</w:t>
       </w:r>
       <w:r>
         <w:rPr>
@@ -1079,10 +1115,7 @@
         <w:t>σπάει το ambiguity</w:t>
       </w:r>
       <w:r>
-        <w:t xml:space="preserve"> που θα υπήρχε αν κοιτούσαμε μόνο μία συχνότητα, επειδή οι λάθος “λύσεις” δεν μπορούν να ευθυγραμμιστούν ταυτοχρόνως με γραμμική τάση σε όλο το σύνολο συχνοτήτων, ενώ η σωστή απόσταση παράγει συνεπή κλίση σε όλα τα </w:t>
-      </w:r>
-      <w:r>
-        <w:t xml:space="preserve">σεναρια </w:t>
+        <w:t xml:space="preserve"> που θα υπήρχε αν κοιτούσαμε μόνο μία συχνότητα, επειδή οι λάθος “λύσεις” δεν μπορούν να ευθυγραμμιστούν ταυτοχρόνως με γραμμική τάση σε όλο το σύνολο συχνοτήτων, ενώ η σωστή απόσταση παράγει συνεπή κλίση σε όλα τα σεναρια </w:t>
       </w:r>
       <w:r>
         <w:rPr>
@@ -1332,16 +1365,16 @@
         </w:rPr>
       </w:pPr>
       <w:r>
-        <w:t>Περνώντας στο πλήρες σχηματικό φαίνεται η ενσωμάτωση πέντε βασικών υποσυστημάτων: του ME54BS01 module με τον nRF54L15, του power subsystem (charger + buck-boost), των αισθητήρων (BME280 και IMU), του UART–USB bridge για διασύνδεση με host και των header για debug/flash. Στο επίπεδο του schematic δόθηκε έμφαση σε καθαρό διαχωρισμό ισχύος/σήματος και σωστή αποσύζευξη στα κρίσιμα σημεία, ώστε να προετοιμαστεί ο layout χωρίς αλληλεπιδράσεις με το RF path. Ουσιαστικά, το schematic λειτουργεί ως ηλεκτρική προδιαγραφή πάνω στην οποία πάτησε ο layout σχεδιασμός.</w:t>
-      </w:r>
-      <w:r>
-        <w:t xml:space="preserve"> Ας δούμε αναλυτικά κάποια </w:t>
+        <w:t xml:space="preserve">Περνώντας στο πλήρες σχηματικό φαίνεται η ενσωμάτωση πέντε βασικών υποσυστημάτων: του ME54BS01 module με τον nRF54L15, του power subsystem (charger + buck-boost), των αισθητήρων (BME280 και IMU), του UART–USB bridge για διασύνδεση με host και των header για debug/flash. Στο επίπεδο του schematic δόθηκε έμφαση σε καθαρό διαχωρισμό ισχύος/σήματος και σωστή αποσύζευξη στα κρίσιμα σημεία, ώστε να προετοιμαστεί ο layout χωρίς αλληλεπιδράσεις με το RF path. Ουσιαστικά, το schematic λειτουργεί ως ηλεκτρική προδιαγραφή πάνω στην οποία πάτησε ο layout σχεδιασμός. Ας δούμε αναλυτικά κάποια </w:t>
       </w:r>
       <w:r>
         <w:rPr>
           <w:lang w:val="en-US"/>
         </w:rPr>
-        <w:t xml:space="preserve">componets </w:t>
+        <w:t>componets</w:t>
+      </w:r>
+      <w:r>
+        <w:t xml:space="preserve"> </w:t>
       </w:r>
       <w:r>
         <w:t xml:space="preserve">τα του συστήματος </w:t>
@@ -1368,19 +1401,140 @@
           <w:bCs/>
           <w:sz w:val="27"/>
           <w:szCs w:val="27"/>
-          <w:lang w:val="en-US" w:eastAsia="el-GR"/>
-        </w:rPr>
-      </w:pPr>
-      <w:r>
-        <w:rPr>
-          <w:rFonts w:ascii="Times New Roman" w:eastAsia="Times New Roman" w:hAnsi="Times New Roman" w:cs="Times New Roman"/>
-          <w:b/>
-          <w:bCs/>
-          <w:sz w:val="27"/>
-          <w:szCs w:val="27"/>
-          <w:lang w:val="en-US" w:eastAsia="el-GR"/>
-        </w:rPr>
-        <w:t>Slide 9 — Power Supply (Part 1 — Battery &amp; Charger)</w:t>
+          <w:lang w:eastAsia="el-GR"/>
+        </w:rPr>
+      </w:pPr>
+      <w:r>
+        <w:rPr>
+          <w:rFonts w:ascii="Times New Roman" w:eastAsia="Times New Roman" w:hAnsi="Times New Roman" w:cs="Times New Roman"/>
+          <w:b/>
+          <w:bCs/>
+          <w:sz w:val="27"/>
+          <w:szCs w:val="27"/>
+          <w:lang w:val="en-US" w:eastAsia="el-GR"/>
+        </w:rPr>
+        <w:t>Slide</w:t>
+      </w:r>
+      <w:r>
+        <w:rPr>
+          <w:rFonts w:ascii="Times New Roman" w:eastAsia="Times New Roman" w:hAnsi="Times New Roman" w:cs="Times New Roman"/>
+          <w:b/>
+          <w:bCs/>
+          <w:sz w:val="27"/>
+          <w:szCs w:val="27"/>
+          <w:lang w:eastAsia="el-GR"/>
+        </w:rPr>
+        <w:t xml:space="preserve"> 9 — </w:t>
+      </w:r>
+      <w:r>
+        <w:rPr>
+          <w:rFonts w:ascii="Times New Roman" w:eastAsia="Times New Roman" w:hAnsi="Times New Roman" w:cs="Times New Roman"/>
+          <w:b/>
+          <w:bCs/>
+          <w:sz w:val="27"/>
+          <w:szCs w:val="27"/>
+          <w:lang w:val="en-US" w:eastAsia="el-GR"/>
+        </w:rPr>
+        <w:t>Power</w:t>
+      </w:r>
+      <w:r>
+        <w:rPr>
+          <w:rFonts w:ascii="Times New Roman" w:eastAsia="Times New Roman" w:hAnsi="Times New Roman" w:cs="Times New Roman"/>
+          <w:b/>
+          <w:bCs/>
+          <w:sz w:val="27"/>
+          <w:szCs w:val="27"/>
+          <w:lang w:eastAsia="el-GR"/>
+        </w:rPr>
+        <w:t xml:space="preserve"> </w:t>
+      </w:r>
+      <w:r>
+        <w:rPr>
+          <w:rFonts w:ascii="Times New Roman" w:eastAsia="Times New Roman" w:hAnsi="Times New Roman" w:cs="Times New Roman"/>
+          <w:b/>
+          <w:bCs/>
+          <w:sz w:val="27"/>
+          <w:szCs w:val="27"/>
+          <w:lang w:val="en-US" w:eastAsia="el-GR"/>
+        </w:rPr>
+        <w:t>Supply</w:t>
+      </w:r>
+      <w:r>
+        <w:rPr>
+          <w:rFonts w:ascii="Times New Roman" w:eastAsia="Times New Roman" w:hAnsi="Times New Roman" w:cs="Times New Roman"/>
+          <w:b/>
+          <w:bCs/>
+          <w:sz w:val="27"/>
+          <w:szCs w:val="27"/>
+          <w:lang w:eastAsia="el-GR"/>
+        </w:rPr>
+        <w:t xml:space="preserve"> (</w:t>
+      </w:r>
+      <w:r>
+        <w:rPr>
+          <w:rFonts w:ascii="Times New Roman" w:eastAsia="Times New Roman" w:hAnsi="Times New Roman" w:cs="Times New Roman"/>
+          <w:b/>
+          <w:bCs/>
+          <w:sz w:val="27"/>
+          <w:szCs w:val="27"/>
+          <w:lang w:val="en-US" w:eastAsia="el-GR"/>
+        </w:rPr>
+        <w:t>Part</w:t>
+      </w:r>
+      <w:r>
+        <w:rPr>
+          <w:rFonts w:ascii="Times New Roman" w:eastAsia="Times New Roman" w:hAnsi="Times New Roman" w:cs="Times New Roman"/>
+          <w:b/>
+          <w:bCs/>
+          <w:sz w:val="27"/>
+          <w:szCs w:val="27"/>
+          <w:lang w:eastAsia="el-GR"/>
+        </w:rPr>
+        <w:t xml:space="preserve"> 1 — </w:t>
+      </w:r>
+      <w:r>
+        <w:rPr>
+          <w:rFonts w:ascii="Times New Roman" w:eastAsia="Times New Roman" w:hAnsi="Times New Roman" w:cs="Times New Roman"/>
+          <w:b/>
+          <w:bCs/>
+          <w:sz w:val="27"/>
+          <w:szCs w:val="27"/>
+          <w:lang w:val="en-US" w:eastAsia="el-GR"/>
+        </w:rPr>
+        <w:t>Battery</w:t>
+      </w:r>
+      <w:r>
+        <w:rPr>
+          <w:rFonts w:ascii="Times New Roman" w:eastAsia="Times New Roman" w:hAnsi="Times New Roman" w:cs="Times New Roman"/>
+          <w:b/>
+          <w:bCs/>
+          <w:sz w:val="27"/>
+          <w:szCs w:val="27"/>
+          <w:lang w:eastAsia="el-GR"/>
+        </w:rPr>
+        <w:t xml:space="preserve"> &amp; </w:t>
+      </w:r>
+      <w:r>
+        <w:rPr>
+          <w:rFonts w:ascii="Times New Roman" w:eastAsia="Times New Roman" w:hAnsi="Times New Roman" w:cs="Times New Roman"/>
+          <w:b/>
+          <w:bCs/>
+          <w:sz w:val="27"/>
+          <w:szCs w:val="27"/>
+          <w:lang w:val="en-US" w:eastAsia="el-GR"/>
+        </w:rPr>
+        <w:t>Charger</w:t>
+      </w:r>
+      <w:r>
+        <w:rPr>
+          <w:rFonts w:ascii="Times New Roman" w:eastAsia="Times New Roman" w:hAnsi="Times New Roman" w:cs="Times New Roman"/>
+          <w:b/>
+          <w:bCs/>
+          <w:sz w:val="27"/>
+          <w:szCs w:val="27"/>
+          <w:lang w:eastAsia="el-GR"/>
+        </w:rPr>
+        <w:t>)</w:t>
       </w:r>
     </w:p>
     <w:p>
@@ -1835,18 +1989,63 @@
           <w:rFonts w:ascii="Times New Roman" w:eastAsia="Times New Roman" w:hAnsi="Times New Roman" w:cs="Times New Roman"/>
           <w:sz w:val="24"/>
           <w:szCs w:val="24"/>
-          <w:lang w:val="en-US" w:eastAsia="el-GR"/>
-        </w:rPr>
-        <w:t xml:space="preserve"> </w:t>
-      </w:r>
-      <w:r>
-        <w:rPr>
-          <w:rFonts w:ascii="Times New Roman" w:eastAsia="Times New Roman" w:hAnsi="Times New Roman" w:cs="Times New Roman"/>
-          <w:sz w:val="24"/>
-          <w:szCs w:val="24"/>
-          <w:lang w:val="en-US" w:eastAsia="el-GR"/>
-        </w:rPr>
-        <w:t xml:space="preserve">USB-C connector </w:t>
+          <w:lang w:eastAsia="el-GR"/>
+        </w:rPr>
+        <w:t xml:space="preserve"> </w:t>
+      </w:r>
+      <w:r>
+        <w:rPr>
+          <w:rFonts w:ascii="Times New Roman" w:eastAsia="Times New Roman" w:hAnsi="Times New Roman" w:cs="Times New Roman"/>
+          <w:sz w:val="24"/>
+          <w:szCs w:val="24"/>
+          <w:lang w:val="en-US" w:eastAsia="el-GR"/>
+        </w:rPr>
+        <w:t>USB</w:t>
+      </w:r>
+      <w:r>
+        <w:rPr>
+          <w:rFonts w:ascii="Times New Roman" w:eastAsia="Times New Roman" w:hAnsi="Times New Roman" w:cs="Times New Roman"/>
+          <w:sz w:val="24"/>
+          <w:szCs w:val="24"/>
+          <w:lang w:eastAsia="el-GR"/>
+        </w:rPr>
+        <w:t>-</w:t>
+      </w:r>
+      <w:r>
+        <w:rPr>
+          <w:rFonts w:ascii="Times New Roman" w:eastAsia="Times New Roman" w:hAnsi="Times New Roman" w:cs="Times New Roman"/>
+          <w:sz w:val="24"/>
+          <w:szCs w:val="24"/>
+          <w:lang w:val="en-US" w:eastAsia="el-GR"/>
+        </w:rPr>
+        <w:t>C</w:t>
+      </w:r>
+      <w:r>
+        <w:rPr>
+          <w:rFonts w:ascii="Times New Roman" w:eastAsia="Times New Roman" w:hAnsi="Times New Roman" w:cs="Times New Roman"/>
+          <w:sz w:val="24"/>
+          <w:szCs w:val="24"/>
+          <w:lang w:eastAsia="el-GR"/>
+        </w:rPr>
+        <w:t xml:space="preserve"> </w:t>
+      </w:r>
+      <w:r>
+        <w:rPr>
+          <w:rFonts w:ascii="Times New Roman" w:eastAsia="Times New Roman" w:hAnsi="Times New Roman" w:cs="Times New Roman"/>
+          <w:sz w:val="24"/>
+          <w:szCs w:val="24"/>
+          <w:lang w:val="en-US" w:eastAsia="el-GR"/>
+        </w:rPr>
+        <w:t>connector</w:t>
+      </w:r>
+      <w:r>
+        <w:rPr>
+          <w:rFonts w:ascii="Times New Roman" w:eastAsia="Times New Roman" w:hAnsi="Times New Roman" w:cs="Times New Roman"/>
+          <w:sz w:val="24"/>
+          <w:szCs w:val="24"/>
+          <w:lang w:eastAsia="el-GR"/>
+        </w:rPr>
+        <w:t xml:space="preserve"> </w:t>
       </w:r>
       <w:r>
         <w:rPr>
@@ -1862,7 +2061,7 @@
           <w:rFonts w:ascii="Times New Roman" w:eastAsia="Times New Roman" w:hAnsi="Times New Roman" w:cs="Times New Roman"/>
           <w:sz w:val="24"/>
           <w:szCs w:val="24"/>
-          <w:lang w:val="en-US" w:eastAsia="el-GR"/>
+          <w:lang w:eastAsia="el-GR"/>
         </w:rPr>
         <w:t xml:space="preserve"> </w:t>
       </w:r>
@@ -1880,9 +2079,243 @@
           <w:rFonts w:ascii="Times New Roman" w:eastAsia="Times New Roman" w:hAnsi="Times New Roman" w:cs="Times New Roman"/>
           <w:sz w:val="24"/>
           <w:szCs w:val="24"/>
-          <w:lang w:val="en-US" w:eastAsia="el-GR"/>
-        </w:rPr>
-        <w:t xml:space="preserve"> CC biasing, ESD protection </w:t>
+          <w:lang w:eastAsia="el-GR"/>
+        </w:rPr>
+        <w:t xml:space="preserve"> </w:t>
+      </w:r>
+      <w:r>
+        <w:rPr>
+          <w:rFonts w:ascii="Times New Roman" w:eastAsia="Times New Roman" w:hAnsi="Times New Roman" w:cs="Times New Roman"/>
+          <w:sz w:val="24"/>
+          <w:szCs w:val="24"/>
+          <w:lang w:val="en-US" w:eastAsia="el-GR"/>
+        </w:rPr>
+        <w:t>CC</w:t>
+      </w:r>
+      <w:r>
+        <w:rPr>
+          <w:rFonts w:ascii="Times New Roman" w:eastAsia="Times New Roman" w:hAnsi="Times New Roman" w:cs="Times New Roman"/>
+          <w:sz w:val="24"/>
+          <w:szCs w:val="24"/>
+          <w:lang w:eastAsia="el-GR"/>
+        </w:rPr>
+        <w:t xml:space="preserve"> </w:t>
+      </w:r>
+      <w:r>
+        <w:rPr>
+          <w:rFonts w:ascii="Times New Roman" w:eastAsia="Times New Roman" w:hAnsi="Times New Roman" w:cs="Times New Roman"/>
+          <w:sz w:val="24"/>
+          <w:szCs w:val="24"/>
+          <w:lang w:val="en-US" w:eastAsia="el-GR"/>
+        </w:rPr>
+        <w:t>biasing</w:t>
+      </w:r>
+      <w:r>
+        <w:rPr>
+          <w:rFonts w:ascii="Times New Roman" w:eastAsia="Times New Roman" w:hAnsi="Times New Roman" w:cs="Times New Roman"/>
+          <w:sz w:val="24"/>
+          <w:szCs w:val="24"/>
+          <w:lang w:eastAsia="el-GR"/>
+        </w:rPr>
+        <w:t xml:space="preserve">, </w:t>
+      </w:r>
+      <w:r>
+        <w:rPr>
+          <w:rFonts w:ascii="Times New Roman" w:eastAsia="Times New Roman" w:hAnsi="Times New Roman" w:cs="Times New Roman"/>
+          <w:sz w:val="24"/>
+          <w:szCs w:val="24"/>
+          <w:lang w:val="en-US" w:eastAsia="el-GR"/>
+        </w:rPr>
+        <w:t>ESD</w:t>
+      </w:r>
+      <w:r>
+        <w:rPr>
+          <w:rFonts w:ascii="Times New Roman" w:eastAsia="Times New Roman" w:hAnsi="Times New Roman" w:cs="Times New Roman"/>
+          <w:sz w:val="24"/>
+          <w:szCs w:val="24"/>
+          <w:lang w:eastAsia="el-GR"/>
+        </w:rPr>
+        <w:t xml:space="preserve"> </w:t>
+      </w:r>
+      <w:r>
+        <w:rPr>
+          <w:rFonts w:ascii="Times New Roman" w:eastAsia="Times New Roman" w:hAnsi="Times New Roman" w:cs="Times New Roman"/>
+          <w:sz w:val="24"/>
+          <w:szCs w:val="24"/>
+          <w:lang w:val="en-US" w:eastAsia="el-GR"/>
+        </w:rPr>
+        <w:t>protection</w:t>
+      </w:r>
+      <w:r>
+        <w:rPr>
+          <w:rFonts w:ascii="Times New Roman" w:eastAsia="Times New Roman" w:hAnsi="Times New Roman" w:cs="Times New Roman"/>
+          <w:sz w:val="24"/>
+          <w:szCs w:val="24"/>
+          <w:lang w:eastAsia="el-GR"/>
+        </w:rPr>
+        <w:t xml:space="preserve"> </w:t>
+      </w:r>
+      <w:r>
+        <w:rPr>
+          <w:rFonts w:ascii="Times New Roman" w:eastAsia="Times New Roman" w:hAnsi="Times New Roman" w:cs="Times New Roman"/>
+          <w:sz w:val="24"/>
+          <w:szCs w:val="24"/>
+          <w:lang w:eastAsia="el-GR"/>
+        </w:rPr>
+        <w:t>για</w:t>
+      </w:r>
+      <w:r>
+        <w:rPr>
+          <w:rFonts w:ascii="Times New Roman" w:eastAsia="Times New Roman" w:hAnsi="Times New Roman" w:cs="Times New Roman"/>
+          <w:sz w:val="24"/>
+          <w:szCs w:val="24"/>
+          <w:lang w:eastAsia="el-GR"/>
+        </w:rPr>
+        <w:t xml:space="preserve"> </w:t>
+      </w:r>
+      <w:r>
+        <w:rPr>
+          <w:rFonts w:ascii="Times New Roman" w:eastAsia="Times New Roman" w:hAnsi="Times New Roman" w:cs="Times New Roman"/>
+          <w:sz w:val="24"/>
+          <w:szCs w:val="24"/>
+          <w:lang w:eastAsia="el-GR"/>
+        </w:rPr>
+        <w:t>προστασία</w:t>
+      </w:r>
+      <w:r>
+        <w:rPr>
+          <w:rFonts w:ascii="Times New Roman" w:eastAsia="Times New Roman" w:hAnsi="Times New Roman" w:cs="Times New Roman"/>
+          <w:sz w:val="24"/>
+          <w:szCs w:val="24"/>
+          <w:lang w:eastAsia="el-GR"/>
+        </w:rPr>
+        <w:t xml:space="preserve">. </w:t>
+      </w:r>
+      <w:r>
+        <w:rPr>
+          <w:rFonts w:ascii="Times New Roman" w:eastAsia="Times New Roman" w:hAnsi="Times New Roman" w:cs="Times New Roman"/>
+          <w:sz w:val="24"/>
+          <w:szCs w:val="24"/>
+          <w:lang w:eastAsia="el-GR"/>
+        </w:rPr>
+        <w:t>Η</w:t>
+      </w:r>
+      <w:r>
+        <w:rPr>
+          <w:rFonts w:ascii="Times New Roman" w:eastAsia="Times New Roman" w:hAnsi="Times New Roman" w:cs="Times New Roman"/>
+          <w:sz w:val="24"/>
+          <w:szCs w:val="24"/>
+          <w:lang w:eastAsia="el-GR"/>
+        </w:rPr>
+        <w:t xml:space="preserve"> </w:t>
+      </w:r>
+      <w:r>
+        <w:rPr>
+          <w:rFonts w:ascii="Times New Roman" w:eastAsia="Times New Roman" w:hAnsi="Times New Roman" w:cs="Times New Roman"/>
+          <w:sz w:val="24"/>
+          <w:szCs w:val="24"/>
+          <w:lang w:eastAsia="el-GR"/>
+        </w:rPr>
+        <w:t>λύση</w:t>
+      </w:r>
+      <w:r>
+        <w:rPr>
+          <w:rFonts w:ascii="Times New Roman" w:eastAsia="Times New Roman" w:hAnsi="Times New Roman" w:cs="Times New Roman"/>
+          <w:sz w:val="24"/>
+          <w:szCs w:val="24"/>
+          <w:lang w:eastAsia="el-GR"/>
+        </w:rPr>
+        <w:t xml:space="preserve"> </w:t>
+      </w:r>
+      <w:r>
+        <w:rPr>
+          <w:rFonts w:ascii="Times New Roman" w:eastAsia="Times New Roman" w:hAnsi="Times New Roman" w:cs="Times New Roman"/>
+          <w:sz w:val="24"/>
+          <w:szCs w:val="24"/>
+          <w:lang w:eastAsia="el-GR"/>
+        </w:rPr>
+        <w:t>αυτή</w:t>
+      </w:r>
+      <w:r>
+        <w:rPr>
+          <w:rFonts w:ascii="Times New Roman" w:eastAsia="Times New Roman" w:hAnsi="Times New Roman" w:cs="Times New Roman"/>
+          <w:sz w:val="24"/>
+          <w:szCs w:val="24"/>
+          <w:lang w:eastAsia="el-GR"/>
+        </w:rPr>
+        <w:t xml:space="preserve"> </w:t>
+      </w:r>
+      <w:r>
+        <w:rPr>
+          <w:rFonts w:ascii="Times New Roman" w:eastAsia="Times New Roman" w:hAnsi="Times New Roman" w:cs="Times New Roman"/>
+          <w:sz w:val="24"/>
+          <w:szCs w:val="24"/>
+          <w:lang w:eastAsia="el-GR"/>
+        </w:rPr>
+        <w:t>επιτρέπει</w:t>
+      </w:r>
+      <w:r>
+        <w:rPr>
+          <w:rFonts w:ascii="Times New Roman" w:eastAsia="Times New Roman" w:hAnsi="Times New Roman" w:cs="Times New Roman"/>
+          <w:sz w:val="24"/>
+          <w:szCs w:val="24"/>
+          <w:lang w:eastAsia="el-GR"/>
+        </w:rPr>
+        <w:t xml:space="preserve"> </w:t>
+      </w:r>
+      <w:r>
+        <w:rPr>
+          <w:rFonts w:ascii="Times New Roman" w:eastAsia="Times New Roman" w:hAnsi="Times New Roman" w:cs="Times New Roman"/>
+          <w:sz w:val="24"/>
+          <w:szCs w:val="24"/>
+          <w:lang w:eastAsia="el-GR"/>
+        </w:rPr>
+        <w:t>αξιόπιστο</w:t>
+      </w:r>
+      <w:r>
+        <w:rPr>
+          <w:rFonts w:ascii="Times New Roman" w:eastAsia="Times New Roman" w:hAnsi="Times New Roman" w:cs="Times New Roman"/>
+          <w:sz w:val="24"/>
+          <w:szCs w:val="24"/>
+          <w:lang w:eastAsia="el-GR"/>
+        </w:rPr>
+        <w:t xml:space="preserve"> </w:t>
+      </w:r>
+      <w:r>
+        <w:rPr>
+          <w:rFonts w:ascii="Times New Roman" w:eastAsia="Times New Roman" w:hAnsi="Times New Roman" w:cs="Times New Roman"/>
+          <w:sz w:val="24"/>
+          <w:szCs w:val="24"/>
+          <w:lang w:val="en-US" w:eastAsia="el-GR"/>
+        </w:rPr>
+        <w:t>debug</w:t>
+      </w:r>
+      <w:r>
+        <w:rPr>
+          <w:rFonts w:ascii="Times New Roman" w:eastAsia="Times New Roman" w:hAnsi="Times New Roman" w:cs="Times New Roman"/>
+          <w:sz w:val="24"/>
+          <w:szCs w:val="24"/>
+          <w:lang w:eastAsia="el-GR"/>
+        </w:rPr>
+        <w:t>/</w:t>
+      </w:r>
+      <w:r>
+        <w:rPr>
+          <w:rFonts w:ascii="Times New Roman" w:eastAsia="Times New Roman" w:hAnsi="Times New Roman" w:cs="Times New Roman"/>
+          <w:sz w:val="24"/>
+          <w:szCs w:val="24"/>
+          <w:lang w:val="en-US" w:eastAsia="el-GR"/>
+        </w:rPr>
+        <w:t>logging</w:t>
+      </w:r>
+      <w:r>
+        <w:rPr>
+          <w:rFonts w:ascii="Times New Roman" w:eastAsia="Times New Roman" w:hAnsi="Times New Roman" w:cs="Times New Roman"/>
+          <w:sz w:val="24"/>
+          <w:szCs w:val="24"/>
+          <w:lang w:eastAsia="el-GR"/>
+        </w:rPr>
+        <w:t xml:space="preserve"> </w:t>
       </w:r>
       <w:r>
         <w:rPr>
@@ -1898,204 +2331,6 @@
           <w:rFonts w:ascii="Times New Roman" w:eastAsia="Times New Roman" w:hAnsi="Times New Roman" w:cs="Times New Roman"/>
           <w:sz w:val="24"/>
           <w:szCs w:val="24"/>
-          <w:lang w:val="en-US" w:eastAsia="el-GR"/>
-        </w:rPr>
-        <w:t xml:space="preserve"> series termination </w:t>
-      </w:r>
-      <w:r>
-        <w:rPr>
-          <w:rFonts w:ascii="Times New Roman" w:eastAsia="Times New Roman" w:hAnsi="Times New Roman" w:cs="Times New Roman"/>
-          <w:sz w:val="24"/>
-          <w:szCs w:val="24"/>
-          <w:lang w:eastAsia="el-GR"/>
-        </w:rPr>
-        <w:t>για</w:t>
-      </w:r>
-      <w:r>
-        <w:rPr>
-          <w:rFonts w:ascii="Times New Roman" w:eastAsia="Times New Roman" w:hAnsi="Times New Roman" w:cs="Times New Roman"/>
-          <w:sz w:val="24"/>
-          <w:szCs w:val="24"/>
-          <w:lang w:val="en-US" w:eastAsia="el-GR"/>
-        </w:rPr>
-        <w:t xml:space="preserve"> compliance </w:t>
-      </w:r>
-      <w:r>
-        <w:rPr>
-          <w:rFonts w:ascii="Times New Roman" w:eastAsia="Times New Roman" w:hAnsi="Times New Roman" w:cs="Times New Roman"/>
-          <w:sz w:val="24"/>
-          <w:szCs w:val="24"/>
-          <w:lang w:eastAsia="el-GR"/>
-        </w:rPr>
-        <w:t>και</w:t>
-      </w:r>
-      <w:r>
-        <w:rPr>
-          <w:rFonts w:ascii="Times New Roman" w:eastAsia="Times New Roman" w:hAnsi="Times New Roman" w:cs="Times New Roman"/>
-          <w:sz w:val="24"/>
-          <w:szCs w:val="24"/>
-          <w:lang w:val="en-US" w:eastAsia="el-GR"/>
-        </w:rPr>
-        <w:t xml:space="preserve"> </w:t>
-      </w:r>
-      <w:r>
-        <w:rPr>
-          <w:rFonts w:ascii="Times New Roman" w:eastAsia="Times New Roman" w:hAnsi="Times New Roman" w:cs="Times New Roman"/>
-          <w:sz w:val="24"/>
-          <w:szCs w:val="24"/>
-          <w:lang w:eastAsia="el-GR"/>
-        </w:rPr>
-        <w:t>προστασία</w:t>
-      </w:r>
-      <w:r>
-        <w:rPr>
-          <w:rFonts w:ascii="Times New Roman" w:eastAsia="Times New Roman" w:hAnsi="Times New Roman" w:cs="Times New Roman"/>
-          <w:sz w:val="24"/>
-          <w:szCs w:val="24"/>
-          <w:lang w:val="en-US" w:eastAsia="el-GR"/>
-        </w:rPr>
-        <w:t xml:space="preserve">. </w:t>
-      </w:r>
-      <w:r>
-        <w:rPr>
-          <w:rFonts w:ascii="Times New Roman" w:eastAsia="Times New Roman" w:hAnsi="Times New Roman" w:cs="Times New Roman"/>
-          <w:sz w:val="24"/>
-          <w:szCs w:val="24"/>
-          <w:lang w:eastAsia="el-GR"/>
-        </w:rPr>
-        <w:t>Η</w:t>
-      </w:r>
-      <w:r>
-        <w:rPr>
-          <w:rFonts w:ascii="Times New Roman" w:eastAsia="Times New Roman" w:hAnsi="Times New Roman" w:cs="Times New Roman"/>
-          <w:sz w:val="24"/>
-          <w:szCs w:val="24"/>
-          <w:lang w:eastAsia="el-GR"/>
-        </w:rPr>
-        <w:t xml:space="preserve"> </w:t>
-      </w:r>
-      <w:r>
-        <w:rPr>
-          <w:rFonts w:ascii="Times New Roman" w:eastAsia="Times New Roman" w:hAnsi="Times New Roman" w:cs="Times New Roman"/>
-          <w:sz w:val="24"/>
-          <w:szCs w:val="24"/>
-          <w:lang w:eastAsia="el-GR"/>
-        </w:rPr>
-        <w:t>λύση</w:t>
-      </w:r>
-      <w:r>
-        <w:rPr>
-          <w:rFonts w:ascii="Times New Roman" w:eastAsia="Times New Roman" w:hAnsi="Times New Roman" w:cs="Times New Roman"/>
-          <w:sz w:val="24"/>
-          <w:szCs w:val="24"/>
-          <w:lang w:eastAsia="el-GR"/>
-        </w:rPr>
-        <w:t xml:space="preserve"> </w:t>
-      </w:r>
-      <w:r>
-        <w:rPr>
-          <w:rFonts w:ascii="Times New Roman" w:eastAsia="Times New Roman" w:hAnsi="Times New Roman" w:cs="Times New Roman"/>
-          <w:sz w:val="24"/>
-          <w:szCs w:val="24"/>
-          <w:lang w:eastAsia="el-GR"/>
-        </w:rPr>
-        <w:t>αυτή</w:t>
-      </w:r>
-      <w:r>
-        <w:rPr>
-          <w:rFonts w:ascii="Times New Roman" w:eastAsia="Times New Roman" w:hAnsi="Times New Roman" w:cs="Times New Roman"/>
-          <w:sz w:val="24"/>
-          <w:szCs w:val="24"/>
-          <w:lang w:eastAsia="el-GR"/>
-        </w:rPr>
-        <w:t xml:space="preserve"> </w:t>
-      </w:r>
-      <w:r>
-        <w:rPr>
-          <w:rFonts w:ascii="Times New Roman" w:eastAsia="Times New Roman" w:hAnsi="Times New Roman" w:cs="Times New Roman"/>
-          <w:sz w:val="24"/>
-          <w:szCs w:val="24"/>
-          <w:lang w:eastAsia="el-GR"/>
-        </w:rPr>
-        <w:t>επιτρέπει</w:t>
-      </w:r>
-      <w:r>
-        <w:rPr>
-          <w:rFonts w:ascii="Times New Roman" w:eastAsia="Times New Roman" w:hAnsi="Times New Roman" w:cs="Times New Roman"/>
-          <w:sz w:val="24"/>
-          <w:szCs w:val="24"/>
-          <w:lang w:eastAsia="el-GR"/>
-        </w:rPr>
-        <w:t xml:space="preserve"> </w:t>
-      </w:r>
-      <w:r>
-        <w:rPr>
-          <w:rFonts w:ascii="Times New Roman" w:eastAsia="Times New Roman" w:hAnsi="Times New Roman" w:cs="Times New Roman"/>
-          <w:sz w:val="24"/>
-          <w:szCs w:val="24"/>
-          <w:lang w:eastAsia="el-GR"/>
-        </w:rPr>
-        <w:t>αξιόπιστο</w:t>
-      </w:r>
-      <w:r>
-        <w:rPr>
-          <w:rFonts w:ascii="Times New Roman" w:eastAsia="Times New Roman" w:hAnsi="Times New Roman" w:cs="Times New Roman"/>
-          <w:sz w:val="24"/>
-          <w:szCs w:val="24"/>
-          <w:lang w:eastAsia="el-GR"/>
-        </w:rPr>
-        <w:t xml:space="preserve"> </w:t>
-      </w:r>
-      <w:r>
-        <w:rPr>
-          <w:rFonts w:ascii="Times New Roman" w:eastAsia="Times New Roman" w:hAnsi="Times New Roman" w:cs="Times New Roman"/>
-          <w:sz w:val="24"/>
-          <w:szCs w:val="24"/>
-          <w:lang w:val="en-US" w:eastAsia="el-GR"/>
-        </w:rPr>
-        <w:t>debug</w:t>
-      </w:r>
-      <w:r>
-        <w:rPr>
-          <w:rFonts w:ascii="Times New Roman" w:eastAsia="Times New Roman" w:hAnsi="Times New Roman" w:cs="Times New Roman"/>
-          <w:sz w:val="24"/>
-          <w:szCs w:val="24"/>
-          <w:lang w:eastAsia="el-GR"/>
-        </w:rPr>
-        <w:t>/</w:t>
-      </w:r>
-      <w:r>
-        <w:rPr>
-          <w:rFonts w:ascii="Times New Roman" w:eastAsia="Times New Roman" w:hAnsi="Times New Roman" w:cs="Times New Roman"/>
-          <w:sz w:val="24"/>
-          <w:szCs w:val="24"/>
-          <w:lang w:val="en-US" w:eastAsia="el-GR"/>
-        </w:rPr>
-        <w:t>logging</w:t>
-      </w:r>
-      <w:r>
-        <w:rPr>
-          <w:rFonts w:ascii="Times New Roman" w:eastAsia="Times New Roman" w:hAnsi="Times New Roman" w:cs="Times New Roman"/>
-          <w:sz w:val="24"/>
-          <w:szCs w:val="24"/>
-          <w:lang w:eastAsia="el-GR"/>
-        </w:rPr>
-        <w:t xml:space="preserve"> </w:t>
-      </w:r>
-      <w:r>
-        <w:rPr>
-          <w:rFonts w:ascii="Times New Roman" w:eastAsia="Times New Roman" w:hAnsi="Times New Roman" w:cs="Times New Roman"/>
-          <w:sz w:val="24"/>
-          <w:szCs w:val="24"/>
-          <w:lang w:eastAsia="el-GR"/>
-        </w:rPr>
-        <w:t>και</w:t>
-      </w:r>
-      <w:r>
-        <w:rPr>
-          <w:rFonts w:ascii="Times New Roman" w:eastAsia="Times New Roman" w:hAnsi="Times New Roman" w:cs="Times New Roman"/>
-          <w:sz w:val="24"/>
-          <w:szCs w:val="24"/>
           <w:lang w:eastAsia="el-GR"/>
         </w:rPr>
         <w:t xml:space="preserve"> </w:t>
@@ -2278,16 +2513,16 @@
           <w:szCs w:val="24"/>
           <w:lang w:eastAsia="el-GR"/>
         </w:rPr>
-        <w:t xml:space="preserve">, </w:t>
-      </w:r>
-      <w:r>
-        <w:rPr>
-          <w:rFonts w:ascii="Times New Roman" w:eastAsia="Times New Roman" w:hAnsi="Times New Roman" w:cs="Times New Roman"/>
-          <w:sz w:val="24"/>
-          <w:szCs w:val="24"/>
-          <w:lang w:eastAsia="el-GR"/>
-        </w:rPr>
-        <w:t>άρα</w:t>
+        <w:t>,</w:t>
+      </w:r>
+      <w:r>
+        <w:rPr>
+          <w:rFonts w:ascii="Times New Roman" w:eastAsia="Times New Roman" w:hAnsi="Times New Roman" w:cs="Times New Roman"/>
+          <w:sz w:val="24"/>
+          <w:szCs w:val="24"/>
+          <w:lang w:eastAsia="el-GR"/>
+        </w:rPr>
+        <w:t xml:space="preserve">οποτε </w:t>
       </w:r>
       <w:r>
         <w:rPr>
@@ -2316,6 +2551,17 @@
         </w:rPr>
         <w:t xml:space="preserve"> </w:t>
       </w:r>
+      <w:r>
+        <w:rPr>
+          <w:rFonts w:ascii="Times New Roman" w:eastAsia="Times New Roman" w:hAnsi="Times New Roman" w:cs="Times New Roman"/>
+          <w:sz w:val="24"/>
+          <w:szCs w:val="24"/>
+          <w:lang w:eastAsia="el-GR"/>
+        </w:rPr>
+        <w:t xml:space="preserve">ένα </w:t>
+      </w:r>
+      <w:bookmarkStart w:id="0" w:name="_GoBack"/>
+      <w:bookmarkEnd w:id="0"/>
       <w:r>
         <w:rPr>
           <w:rFonts w:ascii="Times New Roman" w:eastAsia="Times New Roman" w:hAnsi="Times New Roman" w:cs="Times New Roman"/>
@@ -3092,7 +3338,43 @@
           <w:szCs w:val="24"/>
           <w:lang w:eastAsia="el-GR"/>
         </w:rPr>
-        <w:t xml:space="preserve">Ο Initiator είναι ο κόμβος που ελέγχει ενεργά την Channel Sounding διαδικασία. Ξεκινά με initialization radio stack και UART, και στη συνέχεια εκτελεί περιοδικά ranging sessions στέλνοντας probe packets προς τον Reflector. Από την ανταλλαγή αυτή λαμβάνει IQ data και επεξεργάζεται σε πραγματικό χρόνο τα αποτελέσματα </w:t>
+        <w:t xml:space="preserve">Ο Initiator είναι ο κόμβος που ελέγχει ενεργά την Channel Sounding διαδικασία. Ξεκινά με initialization </w:t>
+      </w:r>
+      <w:r>
+        <w:rPr>
+          <w:rFonts w:ascii="Times New Roman" w:eastAsia="Times New Roman" w:hAnsi="Times New Roman" w:cs="Times New Roman"/>
+          <w:sz w:val="24"/>
+          <w:szCs w:val="24"/>
+          <w:lang w:val="en-US" w:eastAsia="el-GR"/>
+        </w:rPr>
+        <w:t>Bluetooth</w:t>
+      </w:r>
+      <w:r>
+        <w:rPr>
+          <w:rFonts w:ascii="Times New Roman" w:eastAsia="Times New Roman" w:hAnsi="Times New Roman" w:cs="Times New Roman"/>
+          <w:sz w:val="24"/>
+          <w:szCs w:val="24"/>
+          <w:lang w:eastAsia="el-GR"/>
+        </w:rPr>
+        <w:t xml:space="preserve"> stack και UART, και στη συνέχεια εκτελεί περιοδικά ranging sessions στέλνοντας </w:t>
+      </w:r>
+      <w:r>
+        <w:rPr>
+          <w:rFonts w:ascii="Times New Roman" w:eastAsia="Times New Roman" w:hAnsi="Times New Roman" w:cs="Times New Roman"/>
+          <w:sz w:val="24"/>
+          <w:szCs w:val="24"/>
+          <w:lang w:eastAsia="el-GR"/>
+        </w:rPr>
+        <w:t>καποαι ειδικά</w:t>
+      </w:r>
+      <w:r>
+        <w:rPr>
+          <w:rFonts w:ascii="Times New Roman" w:eastAsia="Times New Roman" w:hAnsi="Times New Roman" w:cs="Times New Roman"/>
+          <w:sz w:val="24"/>
+          <w:szCs w:val="24"/>
+          <w:lang w:eastAsia="el-GR"/>
+        </w:rPr>
+        <w:t xml:space="preserve"> packets προς τον Reflector. Από την ανταλλαγή αυτή λαμβάνει IQ data και επεξεργάζεται σε πραγματικό χρόνο τα </w:t>
       </w:r>
       <w:r>
         <w:rPr>
@@ -3102,7 +3384,7 @@
           <w:lang w:eastAsia="el-GR"/>
         </w:rPr>
         <w:lastRenderedPageBreak/>
-        <w:t>IFFT και Phase-Based Ranging για να εξάγει απόσταση. Ταυτόχρονα</w:t>
+        <w:t>αποτελέσματα IFFT και Phase-Based Ranging για να εξάγει απόσταση. Ταυτόχρονα</w:t>
       </w:r>
       <w:r>
         <w:rPr>
@@ -3268,36 +3550,151 @@
           <w:szCs w:val="24"/>
           <w:lang w:eastAsia="el-GR"/>
         </w:rPr>
-        <w:t xml:space="preserve">average errorΤο setup προσομοιώνει ρεαλιστική γραμμική indoor </w:t>
-      </w:r>
-      <w:r>
-        <w:rPr>
-          <w:rFonts w:ascii="Times New Roman" w:eastAsia="Times New Roman" w:hAnsi="Times New Roman" w:cs="Times New Roman"/>
-          <w:sz w:val="24"/>
-          <w:szCs w:val="24"/>
-          <w:lang w:eastAsia="el-GR"/>
-        </w:rPr>
-        <w:t xml:space="preserve">σε </w:t>
-      </w:r>
-      <w:r>
-        <w:rPr>
-          <w:rFonts w:ascii="Times New Roman" w:eastAsia="Times New Roman" w:hAnsi="Times New Roman" w:cs="Times New Roman"/>
-          <w:sz w:val="24"/>
-          <w:szCs w:val="24"/>
-          <w:lang w:eastAsia="el-GR"/>
-        </w:rPr>
-        <w:t xml:space="preserve">LOS διάταξη, όπου multipath υπάρχει, αλλά όχι σε ακραίο βαθμό, επιτρέποντας καθαρή σύγκριση αλγορίθμων χωρίς υπερβολική </w:t>
-      </w:r>
-      <w:bookmarkStart w:id="0" w:name="_GoBack"/>
-      <w:bookmarkEnd w:id="0"/>
-      <w:r>
-        <w:rPr>
-          <w:rFonts w:ascii="Times New Roman" w:eastAsia="Times New Roman" w:hAnsi="Times New Roman" w:cs="Times New Roman"/>
-          <w:sz w:val="24"/>
-          <w:szCs w:val="24"/>
-          <w:lang w:eastAsia="el-GR"/>
-        </w:rPr>
-        <w:t>παρεμβολή.</w:t>
+        <w:t>average error</w:t>
+      </w:r>
+      <w:r>
+        <w:rPr>
+          <w:rFonts w:ascii="Times New Roman" w:eastAsia="Times New Roman" w:hAnsi="Times New Roman" w:cs="Times New Roman"/>
+          <w:sz w:val="24"/>
+          <w:szCs w:val="24"/>
+          <w:lang w:eastAsia="el-GR"/>
+        </w:rPr>
+        <w:t>.</w:t>
+      </w:r>
+      <w:r>
+        <w:rPr>
+          <w:rFonts w:ascii="Times New Roman" w:eastAsia="Times New Roman" w:hAnsi="Times New Roman" w:cs="Times New Roman"/>
+          <w:sz w:val="24"/>
+          <w:szCs w:val="24"/>
+          <w:lang w:eastAsia="el-GR"/>
+        </w:rPr>
+        <w:t>Το setup προσομοιώνει ρεαλιστική indoor LOS διάταξη, όπου multipath υπάρχει, αλλά όχι σε ακραίο βαθμό, επιτρέποντας καθαρή σύγκριση αλγορίθμων χωρίς υπερβολική παρεμβολή.</w:t>
+      </w:r>
+      <w:r>
+        <w:rPr>
+          <w:rFonts w:ascii="Times New Roman" w:eastAsia="Times New Roman" w:hAnsi="Times New Roman" w:cs="Times New Roman"/>
+          <w:sz w:val="24"/>
+          <w:szCs w:val="24"/>
+          <w:lang w:eastAsia="el-GR"/>
+        </w:rPr>
+        <w:t xml:space="preserve">Παρατηρούμε ότι σε  αν δεν δεν υπήρξε έντονο </w:t>
+      </w:r>
+      <w:r>
+        <w:rPr>
+          <w:rFonts w:ascii="Times New Roman" w:eastAsia="Times New Roman" w:hAnsi="Times New Roman" w:cs="Times New Roman"/>
+          <w:sz w:val="24"/>
+          <w:szCs w:val="24"/>
+          <w:lang w:val="en-US" w:eastAsia="el-GR"/>
+        </w:rPr>
+        <w:t>mulitpath</w:t>
+      </w:r>
+      <w:r>
+        <w:rPr>
+          <w:rFonts w:ascii="Times New Roman" w:eastAsia="Times New Roman" w:hAnsi="Times New Roman" w:cs="Times New Roman"/>
+          <w:sz w:val="24"/>
+          <w:szCs w:val="24"/>
+          <w:lang w:eastAsia="el-GR"/>
+        </w:rPr>
+        <w:t xml:space="preserve"> </w:t>
+      </w:r>
+      <w:r>
+        <w:rPr>
+          <w:rFonts w:ascii="Times New Roman" w:eastAsia="Times New Roman" w:hAnsi="Times New Roman" w:cs="Times New Roman"/>
+          <w:sz w:val="24"/>
+          <w:szCs w:val="24"/>
+          <w:lang w:eastAsia="el-GR"/>
+        </w:rPr>
+        <w:t xml:space="preserve"> το </w:t>
+      </w:r>
+      <w:r>
+        <w:rPr>
+          <w:rFonts w:ascii="Times New Roman" w:eastAsia="Times New Roman" w:hAnsi="Times New Roman" w:cs="Times New Roman"/>
+          <w:sz w:val="24"/>
+          <w:szCs w:val="24"/>
+          <w:lang w:val="en-US" w:eastAsia="el-GR"/>
+        </w:rPr>
+        <w:t>PBR</w:t>
+      </w:r>
+      <w:r>
+        <w:rPr>
+          <w:rFonts w:ascii="Times New Roman" w:eastAsia="Times New Roman" w:hAnsi="Times New Roman" w:cs="Times New Roman"/>
+          <w:sz w:val="24"/>
+          <w:szCs w:val="24"/>
+          <w:lang w:eastAsia="el-GR"/>
+        </w:rPr>
+        <w:t xml:space="preserve"> </w:t>
+      </w:r>
+      <w:r>
+        <w:rPr>
+          <w:rFonts w:ascii="Times New Roman" w:eastAsia="Times New Roman" w:hAnsi="Times New Roman" w:cs="Times New Roman"/>
+          <w:sz w:val="24"/>
+          <w:szCs w:val="24"/>
+          <w:lang w:eastAsia="el-GR"/>
+        </w:rPr>
+        <w:t xml:space="preserve">κατέληξε σε σημαντικά μεγαλύτερο </w:t>
+      </w:r>
+      <w:r>
+        <w:rPr>
+          <w:rFonts w:ascii="Times New Roman" w:eastAsia="Times New Roman" w:hAnsi="Times New Roman" w:cs="Times New Roman"/>
+          <w:sz w:val="24"/>
+          <w:szCs w:val="24"/>
+          <w:lang w:val="en-US" w:eastAsia="el-GR"/>
+        </w:rPr>
+        <w:t>erro</w:t>
+      </w:r>
+      <w:r>
+        <w:rPr>
+          <w:rFonts w:ascii="Times New Roman" w:eastAsia="Times New Roman" w:hAnsi="Times New Roman" w:cs="Times New Roman"/>
+          <w:sz w:val="24"/>
+          <w:szCs w:val="24"/>
+          <w:lang w:eastAsia="el-GR"/>
+        </w:rPr>
+        <w:t xml:space="preserve">r  για αυτό για τις επόμενες μετρήσεις προτιμήθηκε η προσοχή να παραμείνει σον </w:t>
+      </w:r>
+      <w:r>
+        <w:rPr>
+          <w:rFonts w:ascii="Times New Roman" w:eastAsia="Times New Roman" w:hAnsi="Times New Roman" w:cs="Times New Roman"/>
+          <w:sz w:val="24"/>
+          <w:szCs w:val="24"/>
+          <w:lang w:val="en-US" w:eastAsia="el-GR"/>
+        </w:rPr>
+        <w:t>IFFT</w:t>
+      </w:r>
+      <w:r>
+        <w:rPr>
+          <w:rFonts w:ascii="Times New Roman" w:eastAsia="Times New Roman" w:hAnsi="Times New Roman" w:cs="Times New Roman"/>
+          <w:sz w:val="24"/>
+          <w:szCs w:val="24"/>
+          <w:lang w:eastAsia="el-GR"/>
+        </w:rPr>
+        <w:t xml:space="preserve"> </w:t>
+      </w:r>
+      <w:r>
+        <w:rPr>
+          <w:rFonts w:ascii="Times New Roman" w:eastAsia="Times New Roman" w:hAnsi="Times New Roman" w:cs="Times New Roman"/>
+          <w:sz w:val="24"/>
+          <w:szCs w:val="24"/>
+          <w:lang w:eastAsia="el-GR"/>
+        </w:rPr>
+        <w:t xml:space="preserve">τροπο μετρησης. Παράληλα συνέχισα να λαμβάνω τα δεδομένα </w:t>
+      </w:r>
+      <w:r>
+        <w:rPr>
+          <w:rFonts w:ascii="Times New Roman" w:eastAsia="Times New Roman" w:hAnsi="Times New Roman" w:cs="Times New Roman"/>
+          <w:sz w:val="24"/>
+          <w:szCs w:val="24"/>
+          <w:lang w:val="en-US" w:eastAsia="el-GR"/>
+        </w:rPr>
+        <w:t xml:space="preserve">pbr </w:t>
+      </w:r>
+      <w:r>
+        <w:rPr>
+          <w:rFonts w:ascii="Times New Roman" w:eastAsia="Times New Roman" w:hAnsi="Times New Roman" w:cs="Times New Roman"/>
+          <w:sz w:val="24"/>
+          <w:szCs w:val="24"/>
+          <w:lang w:eastAsia="el-GR"/>
+        </w:rPr>
+        <w:t xml:space="preserve"> με ανάλογο σφλαμα </w:t>
       </w:r>
     </w:p>
     <w:p>
@@ -3364,7 +3761,124 @@
           <w:szCs w:val="24"/>
           <w:lang w:eastAsia="el-GR"/>
         </w:rPr>
-        <w:t>Στο δεύτερο setup δοκιμάζεται μία πιο σύνθετη διάταξη one–initiator/one–reflector σε 2.7 m απόσταση, τοποθετημένα εκατέρωθεν διαδρόμου. Εδώ αξιολογείται η συμπεριφορά σε μεσαία απόσταση με πραγματικό multipath από τοίχους και πάτωμα. Ο σκοπός δεν είναι μόνο το absolute error αλλά και η σταθερότητα στο χρόνο — δηλαδή πόσο “τρέμει” η εκτίμηση σε σταθερό geometry. Τα αποτελέσματα επιβεβαιώνουν ότι το IFFT παραμένει πολύ πιο σταθερό σε multipath σε σχέση με phase-based εκτίμηση.</w:t>
+        <w:t>Στο δεύτερο setup δοκιμάζεται μία πιο σύνθετη διάταξη one–initiator/one–reflector σε 2.7 m απόσταση, τοποθετημένα εκατέρ</w:t>
+      </w:r>
+      <w:r>
+        <w:rPr>
+          <w:rFonts w:ascii="Times New Roman" w:eastAsia="Times New Roman" w:hAnsi="Times New Roman" w:cs="Times New Roman"/>
+          <w:sz w:val="24"/>
+          <w:szCs w:val="24"/>
+          <w:lang w:eastAsia="el-GR"/>
+        </w:rPr>
+        <w:t>ωθεν διαδρόμου. Εδώ αξιολογείσα</w:t>
+      </w:r>
+      <w:r>
+        <w:rPr>
+          <w:rFonts w:ascii="Times New Roman" w:eastAsia="Times New Roman" w:hAnsi="Times New Roman" w:cs="Times New Roman"/>
+          <w:sz w:val="24"/>
+          <w:szCs w:val="24"/>
+          <w:lang w:eastAsia="el-GR"/>
+        </w:rPr>
+        <w:t xml:space="preserve"> </w:t>
+      </w:r>
+      <w:r>
+        <w:rPr>
+          <w:rFonts w:ascii="Times New Roman" w:eastAsia="Times New Roman" w:hAnsi="Times New Roman" w:cs="Times New Roman"/>
+          <w:sz w:val="24"/>
+          <w:szCs w:val="24"/>
+          <w:lang w:eastAsia="el-GR"/>
+        </w:rPr>
+        <w:t>τ</w:t>
+      </w:r>
+      <w:r>
+        <w:rPr>
+          <w:rFonts w:ascii="Times New Roman" w:eastAsia="Times New Roman" w:hAnsi="Times New Roman" w:cs="Times New Roman"/>
+          <w:sz w:val="24"/>
+          <w:szCs w:val="24"/>
+          <w:lang w:eastAsia="el-GR"/>
+        </w:rPr>
+        <w:t>η συμπεριφορά σε μεσαία απόσταση με πραγματικό multipath από τοίχους και πάτωμα</w:t>
+      </w:r>
+      <w:r>
+        <w:rPr>
+          <w:rFonts w:ascii="Times New Roman" w:eastAsia="Times New Roman" w:hAnsi="Times New Roman" w:cs="Times New Roman"/>
+          <w:sz w:val="24"/>
+          <w:szCs w:val="24"/>
+          <w:lang w:eastAsia="el-GR"/>
+        </w:rPr>
+        <w:t xml:space="preserve"> καθως και τον εισαγώμενο θόρυβο λογο τις κίνησης ανθρωπων στον διάδρομο</w:t>
+      </w:r>
+      <w:r>
+        <w:rPr>
+          <w:rFonts w:ascii="Times New Roman" w:eastAsia="Times New Roman" w:hAnsi="Times New Roman" w:cs="Times New Roman"/>
+          <w:sz w:val="24"/>
+          <w:szCs w:val="24"/>
+          <w:lang w:eastAsia="el-GR"/>
+        </w:rPr>
+        <w:t>. Ο σκοπός δεν είναι μόνο το absolute error αλλά και η σταθερότητα στο χρόνο — δηλαδή πόσο “τρέμει” η εκτίμηση σε σταθερό geometr</w:t>
+      </w:r>
+      <w:r>
+        <w:rPr>
+          <w:rFonts w:ascii="Times New Roman" w:eastAsia="Times New Roman" w:hAnsi="Times New Roman" w:cs="Times New Roman"/>
+          <w:sz w:val="24"/>
+          <w:szCs w:val="24"/>
+          <w:lang w:eastAsia="el-GR"/>
+        </w:rPr>
+        <w:t xml:space="preserve">y.Τα αποτελέσματα και πάλι μας έδωσαν πολύ χαμηλό </w:t>
+      </w:r>
+      <w:r>
+        <w:rPr>
+          <w:rFonts w:ascii="Times New Roman" w:eastAsia="Times New Roman" w:hAnsi="Times New Roman" w:cs="Times New Roman"/>
+          <w:sz w:val="24"/>
+          <w:szCs w:val="24"/>
+          <w:lang w:val="en-US" w:eastAsia="el-GR"/>
+        </w:rPr>
+        <w:t>estimation</w:t>
+      </w:r>
+      <w:r>
+        <w:rPr>
+          <w:rFonts w:ascii="Times New Roman" w:eastAsia="Times New Roman" w:hAnsi="Times New Roman" w:cs="Times New Roman"/>
+          <w:sz w:val="24"/>
+          <w:szCs w:val="24"/>
+          <w:lang w:eastAsia="el-GR"/>
+        </w:rPr>
+        <w:t xml:space="preserve"> </w:t>
+      </w:r>
+      <w:r>
+        <w:rPr>
+          <w:rFonts w:ascii="Times New Roman" w:eastAsia="Times New Roman" w:hAnsi="Times New Roman" w:cs="Times New Roman"/>
+          <w:sz w:val="24"/>
+          <w:szCs w:val="24"/>
+          <w:lang w:eastAsia="el-GR"/>
+        </w:rPr>
+        <w:t xml:space="preserve"> </w:t>
+      </w:r>
+      <w:r>
+        <w:rPr>
+          <w:rFonts w:ascii="Times New Roman" w:eastAsia="Times New Roman" w:hAnsi="Times New Roman" w:cs="Times New Roman"/>
+          <w:sz w:val="24"/>
+          <w:szCs w:val="24"/>
+          <w:lang w:val="en-US" w:eastAsia="el-GR"/>
+        </w:rPr>
+        <w:t>erro</w:t>
+      </w:r>
+      <w:r>
+        <w:rPr>
+          <w:rFonts w:ascii="Times New Roman" w:eastAsia="Times New Roman" w:hAnsi="Times New Roman" w:cs="Times New Roman"/>
+          <w:sz w:val="24"/>
+          <w:szCs w:val="24"/>
+          <w:lang w:eastAsia="el-GR"/>
+        </w:rPr>
+        <w:t xml:space="preserve"> </w:t>
+      </w:r>
+      <w:r>
+        <w:rPr>
+          <w:rFonts w:ascii="Times New Roman" w:eastAsia="Times New Roman" w:hAnsi="Times New Roman" w:cs="Times New Roman"/>
+          <w:sz w:val="24"/>
+          <w:szCs w:val="24"/>
+          <w:lang w:eastAsia="el-GR"/>
+        </w:rPr>
+        <w:t xml:space="preserve"> και σταθερό ως προς τον χρόνο και το ενναλασώμενο περιβάλλον </w:t>
       </w:r>
     </w:p>
     <w:p>
@@ -3409,7 +3923,133 @@
           <w:szCs w:val="24"/>
           <w:lang w:eastAsia="el-GR"/>
         </w:rPr>
-        <w:t>Στο τρίτο setup εξετάζεται πιο ρεαλιστικό περιβάλλον με ποικιλία αντικειμένων και αυξημένη ανακλαστικότητα, όπου το multipath γίνεται εντονότερο και η καθυστέρηση πρώτου μονοπατιού δυσκολεύει να απομονωθεί. Το experiment αυτό δείχνει την επίδραση NLOS bias, δηλαδή τη συστηματική μετατόπιση της εκτίμησης απόστασης λόγω απουσίας καθαρής ευθείας οπτικής. Σε αυτό το context, η IFFT συνεχίζει να υπερέχει ως προς robustness, ενώ η Phase-Based μέθοδος αυξάνει την διασπορά της.</w:t>
+        <w:t>Στο τρίτο setup εξετάζεται πιο ρεαλιστικό περιβάλλον με ποικιλία αντικειμένων</w:t>
+      </w:r>
+      <w:r>
+        <w:rPr>
+          <w:rFonts w:ascii="Times New Roman" w:eastAsia="Times New Roman" w:hAnsi="Times New Roman" w:cs="Times New Roman"/>
+          <w:sz w:val="24"/>
+          <w:szCs w:val="24"/>
+          <w:lang w:eastAsia="el-GR"/>
+        </w:rPr>
+        <w:t>( ο χωρος ήταν κανονικά γεμάτος )</w:t>
+      </w:r>
+      <w:r>
+        <w:rPr>
+          <w:rFonts w:ascii="Times New Roman" w:eastAsia="Times New Roman" w:hAnsi="Times New Roman" w:cs="Times New Roman"/>
+          <w:sz w:val="24"/>
+          <w:szCs w:val="24"/>
+          <w:lang w:eastAsia="el-GR"/>
+        </w:rPr>
+        <w:t xml:space="preserve"> και αυξημένη ανακλαστικότητα, όπου το multipath γίνεται εντονότερο και </w:t>
+      </w:r>
+      <w:r>
+        <w:rPr>
+          <w:rFonts w:ascii="Times New Roman" w:eastAsia="Times New Roman" w:hAnsi="Times New Roman" w:cs="Times New Roman"/>
+          <w:sz w:val="24"/>
+          <w:szCs w:val="24"/>
+          <w:lang w:eastAsia="el-GR"/>
+        </w:rPr>
+        <w:t>σ</w:t>
+      </w:r>
+      <w:r>
+        <w:rPr>
+          <w:rFonts w:ascii="Times New Roman" w:eastAsia="Times New Roman" w:hAnsi="Times New Roman" w:cs="Times New Roman"/>
+          <w:sz w:val="24"/>
+          <w:szCs w:val="24"/>
+          <w:lang w:eastAsia="el-GR"/>
+        </w:rPr>
+        <w:t xml:space="preserve">το εν λόγω παράδειγμα εξετάστικε </w:t>
+      </w:r>
+      <w:r>
+        <w:rPr>
+          <w:rFonts w:ascii="Times New Roman" w:eastAsia="Times New Roman" w:hAnsi="Times New Roman" w:cs="Times New Roman"/>
+          <w:sz w:val="24"/>
+          <w:szCs w:val="24"/>
+          <w:lang w:eastAsia="el-GR"/>
+        </w:rPr>
+        <w:t xml:space="preserve">και </w:t>
+      </w:r>
+      <w:r>
+        <w:rPr>
+          <w:rFonts w:ascii="Times New Roman" w:eastAsia="Times New Roman" w:hAnsi="Times New Roman" w:cs="Times New Roman"/>
+          <w:sz w:val="24"/>
+          <w:szCs w:val="24"/>
+          <w:lang w:eastAsia="el-GR"/>
+        </w:rPr>
+        <w:t xml:space="preserve">η ικανότητα του </w:t>
+      </w:r>
+      <w:r>
+        <w:rPr>
+          <w:rFonts w:ascii="Times New Roman" w:eastAsia="Times New Roman" w:hAnsi="Times New Roman" w:cs="Times New Roman"/>
+          <w:sz w:val="24"/>
+          <w:szCs w:val="24"/>
+          <w:lang w:val="en-US" w:eastAsia="el-GR"/>
+        </w:rPr>
+        <w:t>reflector</w:t>
+      </w:r>
+      <w:r>
+        <w:rPr>
+          <w:rFonts w:ascii="Times New Roman" w:eastAsia="Times New Roman" w:hAnsi="Times New Roman" w:cs="Times New Roman"/>
+          <w:sz w:val="24"/>
+          <w:szCs w:val="24"/>
+          <w:lang w:eastAsia="el-GR"/>
+        </w:rPr>
+        <w:t xml:space="preserve"> </w:t>
+      </w:r>
+      <w:r>
+        <w:rPr>
+          <w:rFonts w:ascii="Times New Roman" w:eastAsia="Times New Roman" w:hAnsi="Times New Roman" w:cs="Times New Roman"/>
+          <w:sz w:val="24"/>
+          <w:szCs w:val="24"/>
+          <w:lang w:eastAsia="el-GR"/>
+        </w:rPr>
+        <w:t xml:space="preserve">να ανταπεξέλθει στα αιτήματα τριων </w:t>
+      </w:r>
+      <w:r>
+        <w:rPr>
+          <w:rFonts w:ascii="Times New Roman" w:eastAsia="Times New Roman" w:hAnsi="Times New Roman" w:cs="Times New Roman"/>
+          <w:sz w:val="24"/>
+          <w:szCs w:val="24"/>
+          <w:lang w:val="en-US" w:eastAsia="el-GR"/>
+        </w:rPr>
+        <w:t>initiator</w:t>
+      </w:r>
+      <w:r>
+        <w:rPr>
+          <w:rFonts w:ascii="Times New Roman" w:eastAsia="Times New Roman" w:hAnsi="Times New Roman" w:cs="Times New Roman"/>
+          <w:sz w:val="24"/>
+          <w:szCs w:val="24"/>
+          <w:lang w:eastAsia="el-GR"/>
+        </w:rPr>
+        <w:t xml:space="preserve"> ταυτοχρονα </w:t>
+      </w:r>
+      <w:r>
+        <w:rPr>
+          <w:rFonts w:ascii="Times New Roman" w:eastAsia="Times New Roman" w:hAnsi="Times New Roman" w:cs="Times New Roman"/>
+          <w:sz w:val="24"/>
+          <w:szCs w:val="24"/>
+          <w:lang w:eastAsia="el-GR"/>
+        </w:rPr>
+        <w:t xml:space="preserve"> </w:t>
+      </w:r>
+      <w:r>
+        <w:rPr>
+          <w:rFonts w:ascii="Times New Roman" w:eastAsia="Times New Roman" w:hAnsi="Times New Roman" w:cs="Times New Roman"/>
+          <w:sz w:val="24"/>
+          <w:szCs w:val="24"/>
+          <w:lang w:eastAsia="el-GR"/>
+        </w:rPr>
+        <w:t xml:space="preserve">. Το experiment αυτό δείχνει την </w:t>
+      </w:r>
+      <w:r>
+        <w:rPr>
+          <w:rFonts w:ascii="Times New Roman" w:eastAsia="Times New Roman" w:hAnsi="Times New Roman" w:cs="Times New Roman"/>
+          <w:sz w:val="24"/>
+          <w:szCs w:val="24"/>
+          <w:lang w:eastAsia="el-GR"/>
+        </w:rPr>
+        <w:t>συμπεριφορά του συστήματος σε ένα ρεαλιστικό περιβάλλον με διάφορους θορύβους και συνεχόμενη κίνηση ανθρωπων για να λάβουμε κάποια αποτελέσματα σε πιο ένα «ρεαλιστικό σενάριο» .</w:t>
       </w:r>
     </w:p>
     <w:p>
@@ -3422,13 +4062,69 @@
           <w:lang w:eastAsia="el-GR"/>
         </w:rPr>
       </w:pPr>
-      <w:r>
-        <w:rPr>
-          <w:rFonts w:ascii="Times New Roman" w:eastAsia="Times New Roman" w:hAnsi="Times New Roman" w:cs="Times New Roman"/>
-          <w:sz w:val="24"/>
-          <w:szCs w:val="24"/>
-          <w:lang w:eastAsia="el-GR"/>
-        </w:rPr>
+    </w:p>
+    <w:p>
+      <w:pPr>
+        <w:spacing w:after="0" w:line="240" w:lineRule="auto"/>
+        <w:rPr>
+          <w:rFonts w:ascii="Times New Roman" w:eastAsia="Times New Roman" w:hAnsi="Times New Roman" w:cs="Times New Roman"/>
+          <w:sz w:val="24"/>
+          <w:szCs w:val="24"/>
+          <w:lang w:eastAsia="el-GR"/>
+        </w:rPr>
+      </w:pPr>
+    </w:p>
+    <w:p>
+      <w:pPr>
+        <w:spacing w:after="0" w:line="240" w:lineRule="auto"/>
+        <w:rPr>
+          <w:rFonts w:ascii="Times New Roman" w:eastAsia="Times New Roman" w:hAnsi="Times New Roman" w:cs="Times New Roman"/>
+          <w:sz w:val="24"/>
+          <w:szCs w:val="24"/>
+          <w:lang w:eastAsia="el-GR"/>
+        </w:rPr>
+      </w:pPr>
+    </w:p>
+    <w:p>
+      <w:pPr>
+        <w:spacing w:after="0" w:line="240" w:lineRule="auto"/>
+        <w:rPr>
+          <w:rFonts w:ascii="Times New Roman" w:eastAsia="Times New Roman" w:hAnsi="Times New Roman" w:cs="Times New Roman"/>
+          <w:sz w:val="24"/>
+          <w:szCs w:val="24"/>
+          <w:lang w:eastAsia="el-GR"/>
+        </w:rPr>
+      </w:pPr>
+    </w:p>
+    <w:p>
+      <w:pPr>
+        <w:spacing w:after="0" w:line="240" w:lineRule="auto"/>
+        <w:rPr>
+          <w:rFonts w:ascii="Times New Roman" w:eastAsia="Times New Roman" w:hAnsi="Times New Roman" w:cs="Times New Roman"/>
+          <w:sz w:val="24"/>
+          <w:szCs w:val="24"/>
+          <w:lang w:eastAsia="el-GR"/>
+        </w:rPr>
+      </w:pPr>
+    </w:p>
+    <w:p>
+      <w:pPr>
+        <w:spacing w:after="0" w:line="240" w:lineRule="auto"/>
+        <w:rPr>
+          <w:rFonts w:ascii="Times New Roman" w:eastAsia="Times New Roman" w:hAnsi="Times New Roman" w:cs="Times New Roman"/>
+          <w:sz w:val="24"/>
+          <w:szCs w:val="24"/>
+          <w:lang w:eastAsia="el-GR"/>
+        </w:rPr>
+      </w:pPr>
+      <w:r>
+        <w:rPr>
+          <w:rFonts w:ascii="Times New Roman" w:eastAsia="Times New Roman" w:hAnsi="Times New Roman" w:cs="Times New Roman"/>
+          <w:sz w:val="24"/>
+          <w:szCs w:val="24"/>
+          <w:lang w:eastAsia="el-GR"/>
+        </w:rPr>
+        <w:lastRenderedPageBreak/>
         <w:pict>
           <v:rect id="_x0000_i1035" style="width:0;height:1.5pt" o:hralign="center" o:hrstd="t" o:hr="t" fillcolor="#a0a0a0" stroked="f"/>
         </w:pict>
@@ -3476,17 +4172,142 @@
           <w:szCs w:val="24"/>
           <w:lang w:eastAsia="el-GR"/>
         </w:rPr>
-        <w:t xml:space="preserve">Εδώ παρουσιάζεται heat map του τοπικού error field γύρω από target περιοχή 1×1 m, με anchors σε σταθερή διάταξη. Το heat map αποκαλύπτει χωρική κατανομή σφάλματος, δείχνοντας ότι σε συγκεκριμένες θέσεις τα reflections δημιουργούν constructive ή destructive interference στο estimation. Αυτό είναι κρίσιμο εύρημα, </w:t>
-      </w:r>
-      <w:r>
-        <w:rPr>
-          <w:rFonts w:ascii="Times New Roman" w:eastAsia="Times New Roman" w:hAnsi="Times New Roman" w:cs="Times New Roman"/>
-          <w:sz w:val="24"/>
-          <w:szCs w:val="24"/>
-          <w:lang w:eastAsia="el-GR"/>
-        </w:rPr>
-        <w:lastRenderedPageBreak/>
-        <w:t>διότι δείχνει ότι ακόμη και χωρίς αλλαγή hardware, το error μπορεί να μειωθεί απλώς με βελτιστοποίηση γεωμετρίας anchors. Η συστηματική χωρική μελέτη τέτοιων πεδίων είναι προϋπόθεση για ασφαλές deployment σε πραγματικούς χώρους.</w:t>
+        <w:t xml:space="preserve">Εδώ παρουσιάζεται </w:t>
+      </w:r>
+      <w:r>
+        <w:rPr>
+          <w:rFonts w:ascii="Times New Roman" w:eastAsia="Times New Roman" w:hAnsi="Times New Roman" w:cs="Times New Roman"/>
+          <w:sz w:val="24"/>
+          <w:szCs w:val="24"/>
+          <w:lang w:eastAsia="el-GR"/>
+        </w:rPr>
+        <w:t xml:space="preserve">ένα </w:t>
+      </w:r>
+      <w:r>
+        <w:rPr>
+          <w:rFonts w:ascii="Times New Roman" w:eastAsia="Times New Roman" w:hAnsi="Times New Roman" w:cs="Times New Roman"/>
+          <w:sz w:val="24"/>
+          <w:szCs w:val="24"/>
+          <w:lang w:eastAsia="el-GR"/>
+        </w:rPr>
+        <w:t xml:space="preserve">heat map του τοπικού error field γύρω από target περιοχή </w:t>
+      </w:r>
+      <w:r>
+        <w:rPr>
+          <w:rFonts w:ascii="Times New Roman" w:eastAsia="Times New Roman" w:hAnsi="Times New Roman" w:cs="Times New Roman"/>
+          <w:sz w:val="24"/>
+          <w:szCs w:val="24"/>
+          <w:lang w:eastAsia="el-GR"/>
+        </w:rPr>
+        <w:t xml:space="preserve">σε </w:t>
+      </w:r>
+      <w:r>
+        <w:rPr>
+          <w:rFonts w:ascii="Times New Roman" w:eastAsia="Times New Roman" w:hAnsi="Times New Roman" w:cs="Times New Roman"/>
+          <w:sz w:val="24"/>
+          <w:szCs w:val="24"/>
+          <w:lang w:eastAsia="el-GR"/>
+        </w:rPr>
+        <w:t>1×1 m</w:t>
+      </w:r>
+      <w:r>
+        <w:rPr>
+          <w:rFonts w:ascii="Times New Roman" w:eastAsia="Times New Roman" w:hAnsi="Times New Roman" w:cs="Times New Roman"/>
+          <w:sz w:val="24"/>
+          <w:szCs w:val="24"/>
+          <w:lang w:eastAsia="el-GR"/>
+        </w:rPr>
+        <w:t xml:space="preserve"> παράθυρο </w:t>
+      </w:r>
+      <w:r>
+        <w:rPr>
+          <w:rFonts w:ascii="Times New Roman" w:eastAsia="Times New Roman" w:hAnsi="Times New Roman" w:cs="Times New Roman"/>
+          <w:sz w:val="24"/>
+          <w:szCs w:val="24"/>
+          <w:lang w:eastAsia="el-GR"/>
+        </w:rPr>
+        <w:t xml:space="preserve">, με </w:t>
+      </w:r>
+      <w:r>
+        <w:rPr>
+          <w:rFonts w:ascii="Times New Roman" w:eastAsia="Times New Roman" w:hAnsi="Times New Roman" w:cs="Times New Roman"/>
+          <w:sz w:val="24"/>
+          <w:szCs w:val="24"/>
+          <w:lang w:eastAsia="el-GR"/>
+        </w:rPr>
+        <w:t xml:space="preserve">τα </w:t>
+      </w:r>
+      <w:r>
+        <w:rPr>
+          <w:rFonts w:ascii="Times New Roman" w:eastAsia="Times New Roman" w:hAnsi="Times New Roman" w:cs="Times New Roman"/>
+          <w:sz w:val="24"/>
+          <w:szCs w:val="24"/>
+          <w:lang w:eastAsia="el-GR"/>
+        </w:rPr>
+        <w:t xml:space="preserve">anchors σε σταθερή διάταξη. Το heat map αποκαλύπτει χωρική κατανομή σφάλματος, δείχνοντας ότι </w:t>
+      </w:r>
+      <w:r>
+        <w:rPr>
+          <w:rFonts w:ascii="Times New Roman" w:eastAsia="Times New Roman" w:hAnsi="Times New Roman" w:cs="Times New Roman"/>
+          <w:sz w:val="24"/>
+          <w:szCs w:val="24"/>
+          <w:lang w:eastAsia="el-GR"/>
+        </w:rPr>
+        <w:t xml:space="preserve">ο υπολογισμός της απόστασης παραμένει σε πολύ χαμηλά επίπεδα σφάλματος παρόλο την ταυτόχρονη εκτίμηση τριών </w:t>
+      </w:r>
+      <w:r>
+        <w:rPr>
+          <w:rFonts w:ascii="Times New Roman" w:eastAsia="Times New Roman" w:hAnsi="Times New Roman" w:cs="Times New Roman"/>
+          <w:sz w:val="24"/>
+          <w:szCs w:val="24"/>
+          <w:lang w:val="en-US" w:eastAsia="el-GR"/>
+        </w:rPr>
+        <w:t>initiator</w:t>
+      </w:r>
+      <w:r>
+        <w:rPr>
+          <w:rFonts w:ascii="Times New Roman" w:eastAsia="Times New Roman" w:hAnsi="Times New Roman" w:cs="Times New Roman"/>
+          <w:sz w:val="24"/>
+          <w:szCs w:val="24"/>
+          <w:lang w:eastAsia="el-GR"/>
+        </w:rPr>
+        <w:t xml:space="preserve"> κρατώντατ το </w:t>
+      </w:r>
+      <w:r>
+        <w:rPr>
+          <w:rFonts w:ascii="Times New Roman" w:eastAsia="Times New Roman" w:hAnsi="Times New Roman" w:cs="Times New Roman"/>
+          <w:sz w:val="24"/>
+          <w:szCs w:val="24"/>
+          <w:lang w:eastAsia="el-GR"/>
+        </w:rPr>
+        <w:t xml:space="preserve"> </w:t>
+      </w:r>
+      <w:r>
+        <w:rPr>
+          <w:rFonts w:ascii="Times New Roman" w:eastAsia="Times New Roman" w:hAnsi="Times New Roman" w:cs="Times New Roman"/>
+          <w:sz w:val="24"/>
+          <w:szCs w:val="24"/>
+          <w:lang w:val="en-US" w:eastAsia="el-GR"/>
+        </w:rPr>
+        <w:t>error</w:t>
+      </w:r>
+      <w:r>
+        <w:rPr>
+          <w:rFonts w:ascii="Times New Roman" w:eastAsia="Times New Roman" w:hAnsi="Times New Roman" w:cs="Times New Roman"/>
+          <w:sz w:val="24"/>
+          <w:szCs w:val="24"/>
+          <w:lang w:eastAsia="el-GR"/>
+        </w:rPr>
+        <w:t xml:space="preserve"> </w:t>
+      </w:r>
+      <w:r>
+        <w:rPr>
+          <w:rFonts w:ascii="Times New Roman" w:eastAsia="Times New Roman" w:hAnsi="Times New Roman" w:cs="Times New Roman"/>
+          <w:sz w:val="24"/>
+          <w:szCs w:val="24"/>
+          <w:lang w:eastAsia="el-GR"/>
+        </w:rPr>
+        <w:t xml:space="preserve"> σε επίπεδα κάτω των 0,2 μετρων </w:t>
       </w:r>
     </w:p>
     <w:p>
@@ -3553,7 +4374,148 @@
           <w:szCs w:val="24"/>
           <w:lang w:eastAsia="el-GR"/>
         </w:rPr>
-        <w:t>Συνολικά, αποδείχθηκε ότι το BLE Channel Sounding με IFFT-based εξαγωγή απόστασης μπορεί να επιτύχει sub-meter ακρίβεια σε indoor περιβάλλον χωρίς ειδικό hardware πέρα από BLE 6-ready modules, ενώ το Phase-Based Ranging λειτουργεί συμπληρωματικά αλλά είναι πιο ευαίσθητο στο multipath. Το σύστημα είναι modular, low-cost και επιτρέπει κλιμάκωση προς multi-anchor positioning. Μελλοντικά, η επέκταση περιλαμβάνει real-time supervision software, βελτιστοποίηση anchor placement και πλήρη 3D localization pipeline. Η εργασία τεκμηριώνει ότι BLE πλέον δεν είναι μόνο “IoT transport layer”, αλλά αξιόπιστο υπόστρωμα για indoor ranging.</w:t>
+        <w:t xml:space="preserve">Συνολικά, αποδείχθηκε ότι το BLE Channel Sounding με IFFT-based εξαγωγή απόστασης μπορεί να επιτύχει sub-meter ακρίβεια σε indoor περιβάλλον χωρίς ειδικό hardware πέρα από BLE 6-ready modules, ενώ το Phase-Based Ranging λειτουργεί συμπληρωματικά αλλά είναι πιο ευαίσθητο </w:t>
+      </w:r>
+      <w:r>
+        <w:rPr>
+          <w:rFonts w:ascii="Times New Roman" w:eastAsia="Times New Roman" w:hAnsi="Times New Roman" w:cs="Times New Roman"/>
+          <w:sz w:val="24"/>
+          <w:szCs w:val="24"/>
+          <w:lang w:eastAsia="el-GR"/>
+        </w:rPr>
+        <w:t xml:space="preserve">και σε ένα θορυβόδες περιβάλλον η ακρίβεια του παραμένει κοντα στο ένα μετρο και λιγο απραπανω </w:t>
+      </w:r>
+      <w:r>
+        <w:rPr>
+          <w:rFonts w:ascii="Times New Roman" w:eastAsia="Times New Roman" w:hAnsi="Times New Roman" w:cs="Times New Roman"/>
+          <w:sz w:val="24"/>
+          <w:szCs w:val="24"/>
+          <w:lang w:eastAsia="el-GR"/>
+        </w:rPr>
+        <w:t xml:space="preserve">. Το σύστημα είναι modular, low-cost και επιτρέπει κλιμάκωση προς multi-anchor positioning. Μελλοντικά, </w:t>
+      </w:r>
+      <w:r>
+        <w:t xml:space="preserve">η εξέλιξη </w:t>
+      </w:r>
+      <w:r>
+        <w:t xml:space="preserve">του </w:t>
+      </w:r>
+      <w:r>
+        <w:rPr>
+          <w:lang w:val="en-US"/>
+        </w:rPr>
+        <w:t>project</w:t>
+      </w:r>
+      <w:r>
+        <w:t xml:space="preserve"> </w:t>
+      </w:r>
+      <w:r>
+        <w:t xml:space="preserve">περιλαμβάνει (i) ανάπτυξη real-time supervision software, (ii) </w:t>
+      </w:r>
+      <w:r>
+        <w:t xml:space="preserve"> </w:t>
+      </w:r>
+      <w:r>
+        <w:t xml:space="preserve">την μεταφορά σε ένα πιο </w:t>
+      </w:r>
+      <w:r>
+        <w:t xml:space="preserve">scalable wireless gateway για συλλογή και διάθεση δεδομένων, </w:t>
+      </w:r>
+      <w:r>
+        <w:t>, (iii) σχεδίαση στοχευμένου anchor/initiator hardware με ενίσχυση RF (βελτιστοποιημένη κεραία, PA/LNA front-end και dedicated RF layout) για μεγιστοποίηση εμβέλειας,</w:t>
+      </w:r>
+      <w:r>
+        <w:t xml:space="preserve">καθως και στην περιπτωση που χρειαστει ένα πλήρως </w:t>
+      </w:r>
+      <w:r>
+        <w:rPr>
+          <w:lang w:val="en-US"/>
+        </w:rPr>
+        <w:t>energy</w:t>
+      </w:r>
+      <w:r>
+        <w:t xml:space="preserve"> </w:t>
+      </w:r>
+      <w:r>
+        <w:rPr>
+          <w:lang w:val="en-US"/>
+        </w:rPr>
+        <w:t>efficient</w:t>
+      </w:r>
+      <w:r>
+        <w:t xml:space="preserve"> </w:t>
+      </w:r>
+      <w:r>
+        <w:t xml:space="preserve">μοντελο φια τον </w:t>
+      </w:r>
+      <w:r>
+        <w:rPr>
+          <w:lang w:val="en-US"/>
+        </w:rPr>
+        <w:t>reflector</w:t>
+      </w:r>
+      <w:r>
+        <w:t xml:space="preserve"> </w:t>
+      </w:r>
+      <w:r>
+        <w:t xml:space="preserve"> αφαιρώντας κάποια στοιχεια όπως κάποια </w:t>
+      </w:r>
+      <w:r>
+        <w:rPr>
+          <w:lang w:val="en-US"/>
+        </w:rPr>
+        <w:t>led</w:t>
+      </w:r>
+      <w:r>
+        <w:t xml:space="preserve"> , </w:t>
+      </w:r>
+      <w:r>
+        <w:rPr>
+          <w:lang w:val="en-US"/>
+        </w:rPr>
+        <w:t>uart</w:t>
+      </w:r>
+      <w:r>
+        <w:t xml:space="preserve"> </w:t>
+      </w:r>
+      <w:r>
+        <w:rPr>
+          <w:lang w:val="en-US"/>
+        </w:rPr>
+        <w:t>bridge</w:t>
+      </w:r>
+      <w:r>
+        <w:t xml:space="preserve"> </w:t>
+      </w:r>
+      <w:r>
+        <w:t xml:space="preserve">κλτπ </w:t>
+      </w:r>
+      <w:r>
+        <w:t xml:space="preserve"> και </w:t>
+      </w:r>
+      <w:r>
+        <w:t xml:space="preserve">τελευταιο θα μπορούσε να γίνει </w:t>
+      </w:r>
+      <w:r>
+        <w:t xml:space="preserve"> επέκταση </w:t>
+      </w:r>
+      <w:r>
+        <w:t xml:space="preserve">των πειραμάτων προσθέτωντας έναν τέταρτο </w:t>
+      </w:r>
+      <w:r>
+        <w:rPr>
+          <w:lang w:val="en-US"/>
+        </w:rPr>
+        <w:t>inititor</w:t>
+      </w:r>
+      <w:r>
+        <w:t xml:space="preserve"> </w:t>
+      </w:r>
+      <w:r>
+        <w:t>γθα πλήρες</w:t>
+      </w:r>
+      <w:r>
+        <w:t xml:space="preserve"> 3D localization. </w:t>
       </w:r>
     </w:p>
     <w:p>
@@ -3610,7 +4572,7 @@
           <w:rFonts w:ascii="Times New Roman" w:eastAsia="Times New Roman" w:hAnsi="Times New Roman" w:cs="Times New Roman"/>
           <w:sz w:val="24"/>
           <w:szCs w:val="24"/>
-          <w:lang w:eastAsia="el-GR"/>
+          <w:lang w:val="en-US" w:eastAsia="el-GR"/>
         </w:rPr>
       </w:pPr>
       <w:r>
@@ -3621,6 +4583,15 @@
           <w:lang w:eastAsia="el-GR"/>
         </w:rPr>
         <w:t>Ευχαριστώ πολύ για τον χρόνο σας.</w:t>
+      </w:r>
+      <w:r>
+        <w:rPr>
+          <w:rFonts w:ascii="Times New Roman" w:eastAsia="Times New Roman" w:hAnsi="Times New Roman" w:cs="Times New Roman"/>
+          <w:sz w:val="24"/>
+          <w:szCs w:val="24"/>
+          <w:lang w:eastAsia="el-GR"/>
+        </w:rPr>
+        <w:t xml:space="preserve"> </w:t>
       </w:r>
     </w:p>
     <w:p/>
@@ -3635,7 +4606,7 @@
 </file>
 
 <file path=word/styles.xml><?xml version="1.0" encoding="utf-8"?>
-<w:styles xmlns:mc="http://schemas.openxmlformats.org/markup-compatibility/2006" xmlns:r="http://schemas.openxmlformats.org/officeDocument/2006/relationships" xmlns:w="http://schemas.openxmlformats.org/wordprocessingml/2006/main" xmlns:w14="http://schemas.microsoft.com/office/word/2010/wordml" xmlns:w15="http://schemas.microsoft.com/office/word/2012/wordml" xmlns:w16se="http://schemas.microsoft.com/office/word/2015/wordml/symex" mc:Ignorable="w14 w15 w16se">
+<w:styles xmlns:mc="http://schemas.openxmlformats.org/markup-compatibility/2006" xmlns:r="http://schemas.openxmlformats.org/officeDocument/2006/relationships" xmlns:w="http://schemas.openxmlformats.org/wordprocessingml/2006/main" xmlns:w14="http://schemas.microsoft.com/office/word/2010/wordml" xmlns:w15="http://schemas.microsoft.com/office/word/2012/wordml" mc:Ignorable="w14 w15">
   <w:docDefaults>
     <w:rPrDefault>
       <w:rPr>

</xml_diff>